<commit_message>
Don't add extra space after footnote number
</commit_message>
<xml_diff>
--- a/lib-io/src/test/resources/nitpeek/io/docx/TestFile.docx
+++ b/lib-io/src/test/resources/nitpeek/io/docx/TestFile.docx
@@ -83,13 +83,8 @@
       <w:r>
         <w:t xml:space="preserve">Some special characters: </w:t>
       </w:r>
-      <w:proofErr w:type="spellStart"/>
-      <w:r>
-        <w:t>üÄß</w:t>
-      </w:r>
-      <w:proofErr w:type="spellEnd"/>
-      <w:r>
-        <w:t>^°ä#</w:t>
+      <w:r>
+        <w:t>üÄß^°ä#</w:t>
       </w:r>
       <w:r>
         <w:t>`'”</w:t>
@@ -291,19 +286,9 @@
       <w:pPr>
         <w:pStyle w:val="Textbody"/>
       </w:pPr>
-      <w:proofErr w:type="spellStart"/>
-      <w:r>
-        <w:t>ated</w:t>
-      </w:r>
-      <w:proofErr w:type="spellEnd"/>
-      <w:r>
-        <w:t xml:space="preserve"> word. Technically the third line contains part of it as </w:t>
-      </w:r>
-      <w:proofErr w:type="gramStart"/>
-      <w:r>
-        <w:t>well</w:t>
-      </w:r>
-      <w:proofErr w:type="gramEnd"/>
+      <w:r>
+        <w:t>ated word. Technically the third line contains part of it as well</w:t>
+      </w:r>
     </w:p>
     <w:p>
       <w:pPr>
@@ -445,6 +430,9 @@
         <w:footnoteRef/>
       </w:r>
       <w:r>
+        <w:t xml:space="preserve"> </w:t>
+      </w:r>
+      <w:r>
         <w:t>Footnote 1</w:t>
       </w:r>
     </w:p>
@@ -461,6 +449,9 @@
         <w:footnoteRef/>
       </w:r>
       <w:r>
+        <w:t xml:space="preserve"> </w:t>
+      </w:r>
+      <w:r>
         <w:t>Second footnote</w:t>
       </w:r>
     </w:p>
@@ -477,13 +468,11 @@
         <w:footnoteRef/>
       </w:r>
       <w:r>
-        <w:t xml:space="preserve">This is the last </w:t>
-      </w:r>
-      <w:proofErr w:type="gramStart"/>
-      <w:r>
-        <w:t>one</w:t>
-      </w:r>
-      <w:proofErr w:type="gramEnd"/>
+        <w:t xml:space="preserve"> </w:t>
+      </w:r>
+      <w:r>
+        <w:t>This is the last one</w:t>
+      </w:r>
     </w:p>
   </w:footnote>
 </w:footnotes>

</xml_diff>